<commit_message>
updated report, added requirements.txt
</commit_message>
<xml_diff>
--- a/report/report.docx
+++ b/report/report.docx
@@ -19,6 +19,278 @@
           <w:lang w:val="en-US"/>
         </w:rPr>
         <w:t>Question 2:</w:t>
+      </w:r>
+    </w:p>
+    <w:p>
+      <w:pPr>
+        <w:rPr>
+          <w:lang w:val="en-US"/>
+        </w:rPr>
+      </w:pPr>
+      <w:r>
+        <w:rPr>
+          <w:lang w:val="en-US"/>
+        </w:rPr>
+        <w:t>For train size 80%:</w:t>
+      </w:r>
+    </w:p>
+    <w:p>
+      <w:pPr>
+        <w:rPr>
+          <w:lang w:val="en-US"/>
+        </w:rPr>
+      </w:pPr>
+      <w:r>
+        <w:rPr>
+          <w:noProof/>
+          <w:lang w:val="en-US"/>
+        </w:rPr>
+        <w:drawing>
+          <wp:inline distT="0" distB="0" distL="0" distR="0" wp14:anchorId="3D473276" wp14:editId="04EA4A58">
+            <wp:extent cx="5727700" cy="5727700"/>
+            <wp:effectExtent l="0" t="0" r="6350" b="6350"/>
+            <wp:docPr id="2" name="Picture 2"/>
+            <wp:cNvGraphicFramePr>
+              <a:graphicFrameLocks xmlns:a="http://schemas.openxmlformats.org/drawingml/2006/main" noChangeAspect="1"/>
+            </wp:cNvGraphicFramePr>
+            <a:graphic xmlns:a="http://schemas.openxmlformats.org/drawingml/2006/main">
+              <a:graphicData uri="http://schemas.openxmlformats.org/drawingml/2006/picture">
+                <pic:pic xmlns:pic="http://schemas.openxmlformats.org/drawingml/2006/picture">
+                  <pic:nvPicPr>
+                    <pic:cNvPr id="0" name="Picture 2"/>
+                    <pic:cNvPicPr>
+                      <a:picLocks noChangeAspect="1" noChangeArrowheads="1"/>
+                    </pic:cNvPicPr>
+                  </pic:nvPicPr>
+                  <pic:blipFill>
+                    <a:blip r:embed="rId4">
+                      <a:extLst>
+                        <a:ext uri="{28A0092B-C50C-407E-A947-70E740481C1C}">
+                          <a14:useLocalDpi xmlns:a14="http://schemas.microsoft.com/office/drawing/2010/main" val="0"/>
+                        </a:ext>
+                      </a:extLst>
+                    </a:blip>
+                    <a:srcRect/>
+                    <a:stretch>
+                      <a:fillRect/>
+                    </a:stretch>
+                  </pic:blipFill>
+                  <pic:spPr bwMode="auto">
+                    <a:xfrm>
+                      <a:off x="0" y="0"/>
+                      <a:ext cx="5727700" cy="5727700"/>
+                    </a:xfrm>
+                    <a:prstGeom prst="rect">
+                      <a:avLst/>
+                    </a:prstGeom>
+                    <a:noFill/>
+                    <a:ln>
+                      <a:noFill/>
+                    </a:ln>
+                  </pic:spPr>
+                </pic:pic>
+              </a:graphicData>
+            </a:graphic>
+          </wp:inline>
+        </w:drawing>
+      </w:r>
+    </w:p>
+    <w:p>
+      <w:pPr>
+        <w:rPr>
+          <w:lang w:val="en-US"/>
+        </w:rPr>
+      </w:pPr>
+      <w:r>
+        <w:rPr>
+          <w:lang w:val="en-US"/>
+        </w:rPr>
+        <w:t xml:space="preserve">We can see the best </w:t>
+      </w:r>
+      <w:proofErr w:type="spellStart"/>
+      <w:r>
+        <w:rPr>
+          <w:lang w:val="en-US"/>
+        </w:rPr>
+        <w:t>auc</w:t>
+      </w:r>
+      <w:proofErr w:type="spellEnd"/>
+      <w:r>
+        <w:rPr>
+          <w:lang w:val="en-US"/>
+        </w:rPr>
+        <w:t xml:space="preserve"> is for c=0.001.</w:t>
+      </w:r>
+    </w:p>
+    <w:p>
+      <w:pPr>
+        <w:rPr>
+          <w:lang w:val="en-US"/>
+        </w:rPr>
+      </w:pPr>
+    </w:p>
+    <w:p>
+      <w:pPr>
+        <w:rPr>
+          <w:lang w:val="en-US"/>
+        </w:rPr>
+      </w:pPr>
+    </w:p>
+    <w:p>
+      <w:pPr>
+        <w:rPr>
+          <w:lang w:val="en-US"/>
+        </w:rPr>
+      </w:pPr>
+      <w:r>
+        <w:rPr>
+          <w:rFonts w:hint="cs"/>
+          <w:lang w:val="en-US"/>
+        </w:rPr>
+        <w:t>F</w:t>
+      </w:r>
+      <w:r>
+        <w:rPr>
+          <w:lang w:val="en-US"/>
+        </w:rPr>
+        <w:t>or train size 50%:</w:t>
+      </w:r>
+    </w:p>
+    <w:p>
+      <w:pPr>
+        <w:rPr>
+          <w:lang w:val="en-US"/>
+        </w:rPr>
+      </w:pPr>
+      <w:r>
+        <w:rPr>
+          <w:noProof/>
+          <w:lang w:val="en-US"/>
+        </w:rPr>
+        <w:lastRenderedPageBreak/>
+        <w:drawing>
+          <wp:inline distT="0" distB="0" distL="0" distR="0" wp14:anchorId="3C0918D3" wp14:editId="5960224B">
+            <wp:extent cx="5727700" cy="5727700"/>
+            <wp:effectExtent l="0" t="0" r="6350" b="6350"/>
+            <wp:docPr id="3" name="Picture 3"/>
+            <wp:cNvGraphicFramePr>
+              <a:graphicFrameLocks xmlns:a="http://schemas.openxmlformats.org/drawingml/2006/main" noChangeAspect="1"/>
+            </wp:cNvGraphicFramePr>
+            <a:graphic xmlns:a="http://schemas.openxmlformats.org/drawingml/2006/main">
+              <a:graphicData uri="http://schemas.openxmlformats.org/drawingml/2006/picture">
+                <pic:pic xmlns:pic="http://schemas.openxmlformats.org/drawingml/2006/picture">
+                  <pic:nvPicPr>
+                    <pic:cNvPr id="0" name="Picture 3"/>
+                    <pic:cNvPicPr>
+                      <a:picLocks noChangeAspect="1" noChangeArrowheads="1"/>
+                    </pic:cNvPicPr>
+                  </pic:nvPicPr>
+                  <pic:blipFill>
+                    <a:blip r:embed="rId5">
+                      <a:extLst>
+                        <a:ext uri="{28A0092B-C50C-407E-A947-70E740481C1C}">
+                          <a14:useLocalDpi xmlns:a14="http://schemas.microsoft.com/office/drawing/2010/main" val="0"/>
+                        </a:ext>
+                      </a:extLst>
+                    </a:blip>
+                    <a:srcRect/>
+                    <a:stretch>
+                      <a:fillRect/>
+                    </a:stretch>
+                  </pic:blipFill>
+                  <pic:spPr bwMode="auto">
+                    <a:xfrm>
+                      <a:off x="0" y="0"/>
+                      <a:ext cx="5727700" cy="5727700"/>
+                    </a:xfrm>
+                    <a:prstGeom prst="rect">
+                      <a:avLst/>
+                    </a:prstGeom>
+                    <a:noFill/>
+                    <a:ln>
+                      <a:noFill/>
+                    </a:ln>
+                  </pic:spPr>
+                </pic:pic>
+              </a:graphicData>
+            </a:graphic>
+          </wp:inline>
+        </w:drawing>
+      </w:r>
+    </w:p>
+    <w:p>
+      <w:pPr>
+        <w:rPr>
+          <w:lang w:val="en-US"/>
+        </w:rPr>
+      </w:pPr>
+      <w:r>
+        <w:rPr>
+          <w:lang w:val="en-US"/>
+        </w:rPr>
+        <w:t>Train size 10%:</w:t>
+      </w:r>
+    </w:p>
+    <w:p>
+      <w:pPr>
+        <w:rPr>
+          <w:lang w:val="en-US"/>
+        </w:rPr>
+      </w:pPr>
+      <w:r>
+        <w:rPr>
+          <w:noProof/>
+          <w:lang w:val="en-US"/>
+        </w:rPr>
+        <w:lastRenderedPageBreak/>
+        <w:drawing>
+          <wp:inline distT="0" distB="0" distL="0" distR="0" wp14:anchorId="6B6589A9" wp14:editId="6543E63B">
+            <wp:extent cx="5727700" cy="5727700"/>
+            <wp:effectExtent l="0" t="0" r="6350" b="6350"/>
+            <wp:docPr id="4" name="Picture 4"/>
+            <wp:cNvGraphicFramePr>
+              <a:graphicFrameLocks xmlns:a="http://schemas.openxmlformats.org/drawingml/2006/main" noChangeAspect="1"/>
+            </wp:cNvGraphicFramePr>
+            <a:graphic xmlns:a="http://schemas.openxmlformats.org/drawingml/2006/main">
+              <a:graphicData uri="http://schemas.openxmlformats.org/drawingml/2006/picture">
+                <pic:pic xmlns:pic="http://schemas.openxmlformats.org/drawingml/2006/picture">
+                  <pic:nvPicPr>
+                    <pic:cNvPr id="0" name="Picture 4"/>
+                    <pic:cNvPicPr>
+                      <a:picLocks noChangeAspect="1" noChangeArrowheads="1"/>
+                    </pic:cNvPicPr>
+                  </pic:nvPicPr>
+                  <pic:blipFill>
+                    <a:blip r:embed="rId6">
+                      <a:extLst>
+                        <a:ext uri="{28A0092B-C50C-407E-A947-70E740481C1C}">
+                          <a14:useLocalDpi xmlns:a14="http://schemas.microsoft.com/office/drawing/2010/main" val="0"/>
+                        </a:ext>
+                      </a:extLst>
+                    </a:blip>
+                    <a:srcRect/>
+                    <a:stretch>
+                      <a:fillRect/>
+                    </a:stretch>
+                  </pic:blipFill>
+                  <pic:spPr bwMode="auto">
+                    <a:xfrm>
+                      <a:off x="0" y="0"/>
+                      <a:ext cx="5727700" cy="5727700"/>
+                    </a:xfrm>
+                    <a:prstGeom prst="rect">
+                      <a:avLst/>
+                    </a:prstGeom>
+                    <a:noFill/>
+                    <a:ln>
+                      <a:noFill/>
+                    </a:ln>
+                  </pic:spPr>
+                </pic:pic>
+              </a:graphicData>
+            </a:graphic>
+          </wp:inline>
+        </w:drawing>
       </w:r>
     </w:p>
     <w:p>

</xml_diff>

<commit_message>
updated report, waiting for final image
</commit_message>
<xml_diff>
--- a/report/report.docx
+++ b/report/report.docx
@@ -105,21 +105,7 @@
         <w:rPr>
           <w:lang w:val="en-US"/>
         </w:rPr>
-        <w:t xml:space="preserve">We can see the best </w:t>
-      </w:r>
-      <w:proofErr w:type="spellStart"/>
-      <w:r>
-        <w:rPr>
-          <w:lang w:val="en-US"/>
-        </w:rPr>
-        <w:t>auc</w:t>
-      </w:r>
-      <w:proofErr w:type="spellEnd"/>
-      <w:r>
-        <w:rPr>
-          <w:lang w:val="en-US"/>
-        </w:rPr>
-        <w:t xml:space="preserve"> is for c=0.001.</w:t>
+        <w:t>We can see the best auc is for c=0.001.</w:t>
       </w:r>
     </w:p>
     <w:p>
@@ -299,6 +285,19 @@
           <w:lang w:val="en-US"/>
         </w:rPr>
       </w:pPr>
+    </w:p>
+    <w:p>
+      <w:pPr>
+        <w:rPr>
+          <w:lang w:val="en-US"/>
+        </w:rPr>
+      </w:pPr>
+      <w:r>
+        <w:rPr>
+          <w:lang w:val="en-US"/>
+        </w:rPr>
+        <w:t>I apologize for not answering the question “What was the average result”. Generating those results on my computer takes all night, and I didn’t have the time.</w:t>
+      </w:r>
       <w:bookmarkStart w:id="0" w:name="_GoBack"/>
       <w:bookmarkEnd w:id="0"/>
     </w:p>

</xml_diff>

<commit_message>
test size back to 0.2. added test size 0.1 to report
</commit_message>
<xml_diff>
--- a/report/report.docx
+++ b/report/report.docx
@@ -292,14 +292,211 @@
           <w:lang w:val="en-US"/>
         </w:rPr>
       </w:pPr>
-      <w:r>
-        <w:rPr>
-          <w:lang w:val="en-US"/>
-        </w:rPr>
-        <w:t>I apologize for not answering the question “What was the average result”. Generating those results on my computer takes all night, and I didn’t have the time.</w:t>
+    </w:p>
+    <w:p>
+      <w:pPr>
+        <w:rPr>
+          <w:lang w:val="en-US"/>
+        </w:rPr>
+      </w:pPr>
+    </w:p>
+    <w:p>
+      <w:pPr>
+        <w:rPr>
+          <w:lang w:val="en-US"/>
+        </w:rPr>
+      </w:pPr>
+    </w:p>
+    <w:p>
+      <w:pPr>
+        <w:rPr>
+          <w:lang w:val="en-US"/>
+        </w:rPr>
+      </w:pPr>
+    </w:p>
+    <w:p>
+      <w:pPr>
+        <w:rPr>
+          <w:lang w:val="en-US"/>
+        </w:rPr>
+      </w:pPr>
+    </w:p>
+    <w:p>
+      <w:pPr>
+        <w:rPr>
+          <w:lang w:val="en-US"/>
+        </w:rPr>
+      </w:pPr>
+    </w:p>
+    <w:p>
+      <w:pPr>
+        <w:rPr>
+          <w:lang w:val="en-US"/>
+        </w:rPr>
+      </w:pPr>
+    </w:p>
+    <w:p>
+      <w:pPr>
+        <w:rPr>
+          <w:lang w:val="en-US"/>
+        </w:rPr>
+      </w:pPr>
+    </w:p>
+    <w:p>
+      <w:pPr>
+        <w:rPr>
+          <w:lang w:val="en-US"/>
+        </w:rPr>
+      </w:pPr>
+    </w:p>
+    <w:p>
+      <w:pPr>
+        <w:rPr>
+          <w:lang w:val="en-US"/>
+        </w:rPr>
+      </w:pPr>
+    </w:p>
+    <w:p>
+      <w:pPr>
+        <w:rPr>
+          <w:lang w:val="en-US"/>
+        </w:rPr>
+      </w:pPr>
+    </w:p>
+    <w:p>
+      <w:pPr>
+        <w:rPr>
+          <w:lang w:val="en-US"/>
+        </w:rPr>
+      </w:pPr>
+      <w:r>
+        <w:rPr>
+          <w:lang w:val="en-US"/>
+        </w:rPr>
+        <w:t>Train size 90%:</w:t>
+      </w:r>
+    </w:p>
+    <w:p>
+      <w:pPr>
+        <w:rPr>
+          <w:lang w:val="en-US"/>
+        </w:rPr>
+      </w:pPr>
+      <w:r>
+        <w:rPr>
+          <w:noProof/>
+          <w:lang w:val="en-US"/>
+        </w:rPr>
+        <w:drawing>
+          <wp:inline distT="0" distB="0" distL="0" distR="0" wp14:anchorId="4305AA74" wp14:editId="0833AACE">
+            <wp:extent cx="5727700" cy="5727700"/>
+            <wp:effectExtent l="0" t="0" r="6350" b="6350"/>
+            <wp:docPr id="5" name="Picture 5"/>
+            <wp:cNvGraphicFramePr>
+              <a:graphicFrameLocks xmlns:a="http://schemas.openxmlformats.org/drawingml/2006/main" noChangeAspect="1"/>
+            </wp:cNvGraphicFramePr>
+            <a:graphic xmlns:a="http://schemas.openxmlformats.org/drawingml/2006/main">
+              <a:graphicData uri="http://schemas.openxmlformats.org/drawingml/2006/picture">
+                <pic:pic xmlns:pic="http://schemas.openxmlformats.org/drawingml/2006/picture">
+                  <pic:nvPicPr>
+                    <pic:cNvPr id="0" name="Picture 5"/>
+                    <pic:cNvPicPr>
+                      <a:picLocks noChangeAspect="1" noChangeArrowheads="1"/>
+                    </pic:cNvPicPr>
+                  </pic:nvPicPr>
+                  <pic:blipFill>
+                    <a:blip r:embed="rId7">
+                      <a:extLst>
+                        <a:ext uri="{28A0092B-C50C-407E-A947-70E740481C1C}">
+                          <a14:useLocalDpi xmlns:a14="http://schemas.microsoft.com/office/drawing/2010/main" val="0"/>
+                        </a:ext>
+                      </a:extLst>
+                    </a:blip>
+                    <a:srcRect/>
+                    <a:stretch>
+                      <a:fillRect/>
+                    </a:stretch>
+                  </pic:blipFill>
+                  <pic:spPr bwMode="auto">
+                    <a:xfrm>
+                      <a:off x="0" y="0"/>
+                      <a:ext cx="5727700" cy="5727700"/>
+                    </a:xfrm>
+                    <a:prstGeom prst="rect">
+                      <a:avLst/>
+                    </a:prstGeom>
+                    <a:noFill/>
+                    <a:ln>
+                      <a:noFill/>
+                    </a:ln>
+                  </pic:spPr>
+                </pic:pic>
+              </a:graphicData>
+            </a:graphic>
+          </wp:inline>
+        </w:drawing>
+      </w:r>
+    </w:p>
+    <w:p>
+      <w:pPr>
+        <w:rPr>
+          <w:lang w:val="en-US"/>
+        </w:rPr>
+      </w:pPr>
+      <w:r>
+        <w:rPr>
+          <w:lang w:val="en-US"/>
+        </w:rPr>
+        <w:t>Indeed, as training set size grows, so do the results get better</w:t>
+      </w:r>
+      <w:r>
+        <w:rPr>
+          <w:lang w:val="en-US"/>
+        </w:rPr>
+        <w:t xml:space="preserve"> (larger auc)</w:t>
       </w:r>
       <w:bookmarkStart w:id="0" w:name="_GoBack"/>
       <w:bookmarkEnd w:id="0"/>
+      <w:r>
+        <w:rPr>
+          <w:lang w:val="en-US"/>
+        </w:rPr>
+        <w:t>.</w:t>
+      </w:r>
+    </w:p>
+    <w:p>
+      <w:pPr>
+        <w:rPr>
+          <w:lang w:val="en-US"/>
+        </w:rPr>
+      </w:pPr>
+      <w:r>
+        <w:rPr>
+          <w:lang w:val="en-US"/>
+        </w:rPr>
+        <w:t>We can’t increase the train size indefinitely because then the test size shrinks, and results would become statistically insignificant.</w:t>
+      </w:r>
+    </w:p>
+    <w:p>
+      <w:pPr>
+        <w:rPr>
+          <w:lang w:val="en-US"/>
+        </w:rPr>
+      </w:pPr>
+    </w:p>
+    <w:p>
+      <w:pPr>
+        <w:rPr>
+          <w:lang w:val="en-US"/>
+        </w:rPr>
+      </w:pPr>
+    </w:p>
+    <w:p>
+      <w:pPr>
+        <w:rPr>
+          <w:lang w:val="en-US"/>
+        </w:rPr>
+      </w:pPr>
     </w:p>
     <w:sectPr>
       <w:pgSz w:w="11906" w:h="16838"/>

</xml_diff>